<commit_message>
Aggiornati modelli NR a dlgs 101
</commit_message>
<xml_diff>
--- a/modelli/NR_radiogene/NR70_FAV.docx
+++ b/modelli/NR_radiogene/NR70_FAV.docx
@@ -1,6 +1,6 @@
 
 <file path=word/document.xml><?xml version="1.0" encoding="utf-8"?>
-<w:document xmlns:o="urn:schemas-microsoft-com:office:office" xmlns:r="http://schemas.openxmlformats.org/officeDocument/2006/relationships" xmlns:v="urn:schemas-microsoft-com:vml" xmlns:w="http://schemas.openxmlformats.org/wordprocessingml/2006/main" xmlns:w10="urn:schemas-microsoft-com:office:word" xmlns:wp="http://schemas.openxmlformats.org/drawingml/2006/wordprocessingDrawing" xmlns:wps="http://schemas.microsoft.com/office/word/2010/wordprocessingShape" xmlns:wpg="http://schemas.microsoft.com/office/word/2010/wordprocessingGroup" xmlns:mc="http://schemas.openxmlformats.org/markup-compatibility/2006" xmlns:wp14="http://schemas.microsoft.com/office/word/2010/wordprocessingDrawing" xmlns:w14="http://schemas.microsoft.com/office/word/2010/wordml" mc:Ignorable="w14 wp14">
+<w:document xmlns:o="urn:schemas-microsoft-com:office:office" xmlns:r="http://schemas.openxmlformats.org/officeDocument/2006/relationships" xmlns:v="urn:schemas-microsoft-com:vml" xmlns:w="http://schemas.openxmlformats.org/wordprocessingml/2006/main" xmlns:w10="urn:schemas-microsoft-com:office:word" xmlns:wp="http://schemas.openxmlformats.org/drawingml/2006/wordprocessingDrawing" xmlns:wps="http://schemas.microsoft.com/office/word/2010/wordprocessingShape" xmlns:wpg="http://schemas.microsoft.com/office/word/2010/wordprocessingGroup" xmlns:mc="http://schemas.openxmlformats.org/markup-compatibility/2006" xmlns:wp14="http://schemas.microsoft.com/office/word/2010/wordprocessingDrawing" xmlns:w14="http://schemas.microsoft.com/office/word/2010/wordml" xmlns:w15="http://schemas.microsoft.com/office/word/2012/wordml" mc:Ignorable="w14 wp14 w15">
   <w:body>
     <w:tbl>
       <w:tblPr>
@@ -159,7 +159,7 @@
                 <w:sz w:val="20"/>
                 <w:rFonts w:ascii="Arial" w:hAnsi="Arial"/>
               </w:rPr>
-              <w:instrText> MERGEFIELD $NOME_COMANDO </w:instrText>
+              <w:instrText xml:space="preserve"> MERGEFIELD $NOME_COMANDO </w:instrText>
             </w:r>
             <w:r>
               <w:rPr>
@@ -240,7 +240,7 @@
                 <w:szCs w:val="20"/>
                 <w:iCs/>
               </w:rPr>
-              <w:instrText> MERGEFIELD $PEC_COMANDO </w:instrText>
+              <w:instrText xml:space="preserve"> MERGEFIELD $PEC_COMANDO </w:instrText>
             </w:r>
             <w:r>
               <w:rPr>
@@ -291,7 +291,7 @@
             </w:r>
             <w:r>
               <w:rPr/>
-              <w:instrText> MERGEFIELD $COMUNE_COMANDO </w:instrText>
+              <w:instrText xml:space="preserve"> MERGEFIELD $COMUNE_COMANDO </w:instrText>
             </w:r>
             <w:r>
               <w:rPr/>
@@ -335,7 +335,7 @@
             </w:r>
             <w:r>
               <w:rPr/>
-              <w:instrText> MERGEFIELD $NUM_PRATICA </w:instrText>
+              <w:instrText xml:space="preserve"> MERGEFIELD $NUM_PRATICA </w:instrText>
             </w:r>
             <w:r>
               <w:rPr/>
@@ -387,46 +387,28 @@
               <w:rPr/>
             </w:pPr>
             <w:r>
-              <w:rPr>
-                <w:rStyle w:val="DamodificareEG"/>
-              </w:rPr>
+              <w:rPr/>
               <w:t xml:space="preserve">Prefettura UTG di </w:t>
             </w:r>
             <w:r>
-              <w:rPr>
-                <w:rStyle w:val="DamodificareEG"/>
-              </w:rPr>
+              <w:rPr/>
               <w:fldChar w:fldCharType="begin"/>
             </w:r>
             <w:r>
-              <w:rPr>
-                <w:rStyle w:val="DamodificareEG"/>
-              </w:rPr>
-              <w:instrText> MERGEFIELD $COMUNE_COMANDO </w:instrText>
-            </w:r>
-            <w:r>
-              <w:rPr>
-                <w:rStyle w:val="DamodificareEG"/>
-              </w:rPr>
+              <w:rPr/>
+              <w:instrText xml:space="preserve"> MERGEFIELD $COMUNE_COMANDO </w:instrText>
+            </w:r>
+            <w:r>
+              <w:rPr/>
               <w:fldChar w:fldCharType="separate"/>
             </w:r>
             <w:r>
-              <w:rPr>
-                <w:rStyle w:val="DamodificareEG"/>
-              </w:rPr>
+              <w:rPr/>
               <w:t>&lt;$COMUNE_COMANDO&gt;</w:t>
             </w:r>
             <w:r>
-              <w:rPr>
-                <w:rStyle w:val="DamodificareEG"/>
-              </w:rPr>
+              <w:rPr/>
               <w:fldChar w:fldCharType="end"/>
-            </w:r>
-            <w:r>
-              <w:rPr>
-                <w:rStyle w:val="DamodificareEG"/>
-              </w:rPr>
-              <w:t>/ASL Commissione di radioprotezione</w:t>
             </w:r>
           </w:p>
         </w:tc>
@@ -434,7 +416,7 @@
     </w:tbl>
     <w:p>
       <w:pPr>
-        <w:pStyle w:val="Corpodeltesto"/>
+        <w:pStyle w:val="TextBody"/>
         <w:rPr/>
       </w:pPr>
       <w:r>
@@ -524,7 +506,15 @@
             </w:pPr>
             <w:r>
               <w:rPr/>
-              <w:t>per richiesta nulla osta per pratiche sorgenti di radiazioni ionizzanti con prot. </w:t>
+              <w:t xml:space="preserve">per richiesta </w:t>
+            </w:r>
+            <w:r>
+              <w:rPr/>
+              <w:t xml:space="preserve">in merito a </w:t>
+            </w:r>
+            <w:r>
+              <w:rPr/>
+              <w:t>sorgenti di radiazioni ionizzanti con prot. </w:t>
             </w:r>
             <w:r>
               <w:rPr/>
@@ -532,7 +522,7 @@
             </w:r>
             <w:r>
               <w:rPr/>
-              <w:instrText> MERGEFIELD $NUM_PROT_RICHIESTA </w:instrText>
+              <w:instrText xml:space="preserve"> MERGEFIELD $NUM_PROT_RICHIESTA </w:instrText>
             </w:r>
             <w:r>
               <w:rPr/>
@@ -556,7 +546,7 @@
             </w:r>
             <w:r>
               <w:rPr/>
-              <w:instrText> MERGEFIELD $DATA_RICHIESTA </w:instrText>
+              <w:instrText xml:space="preserve"> MERGEFIELD $DATA_RICHIESTA </w:instrText>
             </w:r>
             <w:r>
               <w:rPr/>
@@ -608,7 +598,7 @@
                 <w:color w:val="auto"/>
                 <w:lang w:val="it-IT" w:eastAsia="zh-CN" w:bidi="hi-IN"/>
               </w:rPr>
-              <w:instrText> MERGEFIELD $RAGIONE_SOCIALE </w:instrText>
+              <w:instrText xml:space="preserve"> MERGEFIELD $RAGIONE_SOCIALE </w:instrText>
             </w:r>
             <w:r>
               <w:rPr>
@@ -674,7 +664,7 @@
                 <w:color w:val="auto"/>
                 <w:lang w:val="it-IT" w:eastAsia="zh-CN" w:bidi="hi-IN"/>
               </w:rPr>
-              <w:instrText> MERGEFIELD $INDIRIZZO_ATTIVITA </w:instrText>
+              <w:instrText xml:space="preserve"> MERGEFIELD $INDIRIZZO_ATTIVITA </w:instrText>
             </w:r>
             <w:r>
               <w:rPr>
@@ -715,8 +705,15 @@
     </w:tbl>
     <w:p>
       <w:pPr>
-        <w:pStyle w:val="Corpodeltesto"/>
-        <w:rPr/>
+        <w:pStyle w:val="TextBody"/>
+        <w:rPr>
+          <w:rFonts w:eastAsia="Noto Serif CJK SC" w:cs="Lohit Devanagari"/>
+          <w:color w:val="auto"/>
+          <w:kern w:val="2"/>
+          <w:sz w:val="24"/>
+          <w:szCs w:val="24"/>
+          <w:lang w:val="it-IT" w:eastAsia="zh-CN" w:bidi="hi-IN"/>
+        </w:rPr>
       </w:pPr>
       <w:r>
         <w:rPr/>
@@ -724,7 +721,7 @@
     </w:p>
     <w:p>
       <w:pPr>
-        <w:pStyle w:val="Corpodeltesto"/>
+        <w:pStyle w:val="TextBody"/>
         <w:rPr/>
       </w:pPr>
       <w:r>
@@ -736,7 +733,412 @@
           <w:szCs w:val="24"/>
           <w:lang w:val="it-IT" w:eastAsia="zh-CN" w:bidi="hi-IN"/>
         </w:rPr>
-        <w:t xml:space="preserve">In relazione alla richiesta in oggetto, per </w:t>
+        <w:t xml:space="preserve">In relazione alla richiesta in oggetto, </w:t>
+      </w:r>
+      <w:r>
+        <w:rPr>
+          <w:rFonts w:eastAsia="Noto Serif CJK SC" w:cs="Lohit Devanagari"/>
+          <w:color w:val="auto"/>
+          <w:kern w:val="2"/>
+          <w:sz w:val="24"/>
+          <w:szCs w:val="24"/>
+          <w:lang w:val="it-IT" w:eastAsia="zh-CN" w:bidi="hi-IN"/>
+        </w:rPr>
+        <w:t xml:space="preserve">in merito a </w:t>
+      </w:r>
+      <w:r>
+        <w:rPr>
+          <w:rStyle w:val="DamodificareEG"/>
+          <w:rFonts w:eastAsia="Noto Serif CJK SC" w:cs="Lohit Devanagari"/>
+          <w:kern w:val="2"/>
+          <w:sz w:val="24"/>
+          <w:szCs w:val="24"/>
+          <w:lang w:val="it-IT" w:eastAsia="zh-CN" w:bidi="hi-IN"/>
+        </w:rPr>
+        <w:t>richiesta/modifica/revoca</w:t>
+      </w:r>
+      <w:r>
+        <w:rPr>
+          <w:rFonts w:eastAsia="Noto Serif CJK SC" w:cs="Lohit Devanagari"/>
+          <w:color w:val="auto"/>
+          <w:kern w:val="2"/>
+          <w:sz w:val="24"/>
+          <w:szCs w:val="24"/>
+          <w:lang w:val="it-IT" w:eastAsia="zh-CN" w:bidi="hi-IN"/>
+        </w:rPr>
+        <w:t>:</w:t>
+      </w:r>
+    </w:p>
+    <w:p>
+      <w:pPr>
+        <w:pStyle w:val="TextBody"/>
+        <w:rPr/>
+      </w:pPr>
+      <w:r>
+        <w:fldChar w:fldCharType="begin">
+          <w:ffData>
+            <w:name w:val=""/>
+            <w:enabled/>
+            <w:calcOnExit w:val="0"/>
+            <w:checkBox>
+              <w:sizeAuto/>
+              <w:checked/>
+            </w:checkBox>
+          </w:ffData>
+        </w:fldChar>
+      </w:r>
+      <w:r>
+        <w:rPr>
+          <w:sz w:val="24"/>
+          <w:kern w:val="2"/>
+          <w:szCs w:val="24"/>
+          <w:rFonts w:eastAsia="Noto Serif CJK SC" w:cs="Lohit Devanagari"/>
+          <w:color w:val="auto"/>
+          <w:lang w:val="it-IT" w:eastAsia="zh-CN" w:bidi="hi-IN"/>
+        </w:rPr>
+        <w:instrText xml:space="preserve"> FORMCHECKBOX </w:instrText>
+      </w:r>
+      <w:r>
+        <w:rPr>
+          <w:sz w:val="24"/>
+          <w:kern w:val="2"/>
+          <w:szCs w:val="24"/>
+          <w:rFonts w:eastAsia="Noto Serif CJK SC" w:cs="Lohit Devanagari"/>
+          <w:color w:val="auto"/>
+          <w:lang w:val="it-IT" w:eastAsia="zh-CN" w:bidi="hi-IN"/>
+        </w:rPr>
+        <w:fldChar w:fldCharType="separate"/>
+      </w:r>
+      <w:bookmarkStart w:id="0" w:name="__Fieldmark__856_2339561"/>
+      <w:bookmarkStart w:id="1" w:name="__Fieldmark__856_2339561"/>
+      <w:bookmarkEnd w:id="1"/>
+      <w:r>
+        <w:rPr>
+          <w:rFonts w:eastAsia="Noto Serif CJK SC" w:cs="Lohit Devanagari"/>
+          <w:color w:val="auto"/>
+          <w:kern w:val="2"/>
+          <w:sz w:val="24"/>
+          <w:szCs w:val="24"/>
+          <w:lang w:val="it-IT" w:eastAsia="zh-CN" w:bidi="hi-IN"/>
+        </w:rPr>
+      </w:r>
+      <w:r>
+        <w:rPr>
+          <w:sz w:val="24"/>
+          <w:kern w:val="2"/>
+          <w:szCs w:val="24"/>
+          <w:rFonts w:eastAsia="Noto Serif CJK SC" w:cs="Lohit Devanagari"/>
+          <w:color w:val="auto"/>
+          <w:lang w:val="it-IT" w:eastAsia="zh-CN" w:bidi="hi-IN"/>
+        </w:rPr>
+        <w:fldChar w:fldCharType="end"/>
+      </w:r>
+      <w:bookmarkStart w:id="2" w:name="__Fieldmark__279_1585666245"/>
+      <w:bookmarkStart w:id="3" w:name="__Fieldmark__3082_4204341107"/>
+      <w:bookmarkStart w:id="4" w:name="__Fieldmark__1067_2099660439"/>
+      <w:bookmarkStart w:id="5" w:name="__Fieldmark__92_2156278351"/>
+      <w:bookmarkStart w:id="6" w:name="__Fieldmark__279_4027006556"/>
+      <w:bookmarkStart w:id="7" w:name="__Fieldmark__2589_1964799693"/>
+      <w:bookmarkStart w:id="8" w:name="__Fieldmark__92_2416548785"/>
+      <w:bookmarkStart w:id="9" w:name="__Fieldmark__92_3825571921"/>
+      <w:bookmarkStart w:id="10" w:name="__Fieldmark__535_1921254028"/>
+      <w:bookmarkStart w:id="11" w:name="__Fieldmark__3028_2828410077"/>
+      <w:bookmarkStart w:id="12" w:name="__Fieldmark__243_3708920283"/>
+      <w:bookmarkEnd w:id="2"/>
+      <w:bookmarkEnd w:id="3"/>
+      <w:bookmarkEnd w:id="4"/>
+      <w:bookmarkEnd w:id="5"/>
+      <w:bookmarkEnd w:id="6"/>
+      <w:bookmarkEnd w:id="7"/>
+      <w:bookmarkEnd w:id="8"/>
+      <w:bookmarkEnd w:id="9"/>
+      <w:bookmarkEnd w:id="10"/>
+      <w:bookmarkEnd w:id="11"/>
+      <w:bookmarkEnd w:id="12"/>
+      <w:r>
+        <w:rPr>
+          <w:rStyle w:val="DamodificareEG"/>
+          <w:rFonts w:eastAsia="Noto Serif CJK SC" w:cs="Lohit Devanagari"/>
+          <w:kern w:val="2"/>
+          <w:sz w:val="24"/>
+          <w:szCs w:val="24"/>
+          <w:lang w:val="it-IT" w:eastAsia="zh-CN" w:bidi="hi-IN"/>
+        </w:rPr>
+        <w:t xml:space="preserve"> </w:t>
+      </w:r>
+      <w:r>
+        <w:rPr>
+          <w:rFonts w:eastAsia="Noto Serif CJK SC" w:cs="Lohit Devanagari"/>
+          <w:color w:val="auto"/>
+          <w:kern w:val="2"/>
+          <w:sz w:val="24"/>
+          <w:szCs w:val="24"/>
+          <w:lang w:val="it-IT" w:eastAsia="zh-CN" w:bidi="hi-IN"/>
+        </w:rPr>
+        <w:t>n</w:t>
+      </w:r>
+      <w:r>
+        <w:rPr>
+          <w:rFonts w:eastAsia="Noto Serif CJK SC" w:cs="Lohit Devanagari"/>
+          <w:color w:val="auto"/>
+          <w:kern w:val="2"/>
+          <w:sz w:val="24"/>
+          <w:szCs w:val="24"/>
+          <w:lang w:val="it-IT" w:eastAsia="zh-CN" w:bidi="hi-IN"/>
+        </w:rPr>
+        <w:t xml:space="preserve">ulla osta per </w:t>
+      </w:r>
+      <w:r>
+        <w:rPr>
+          <w:rFonts w:eastAsia="Noto Serif CJK SC" w:cs="Lohit Devanagari"/>
+          <w:b/>
+          <w:bCs/>
+          <w:color w:val="auto"/>
+          <w:kern w:val="2"/>
+          <w:sz w:val="24"/>
+          <w:szCs w:val="24"/>
+          <w:lang w:val="it-IT" w:eastAsia="zh-CN" w:bidi="hi-IN"/>
+        </w:rPr>
+        <w:t xml:space="preserve">pratiche di categoria A </w:t>
+      </w:r>
+      <w:r>
+        <w:rPr>
+          <w:rFonts w:eastAsia="Noto Serif CJK SC" w:cs="Lohit Devanagari"/>
+          <w:b/>
+          <w:bCs/>
+          <w:color w:val="auto"/>
+          <w:kern w:val="2"/>
+          <w:sz w:val="24"/>
+          <w:szCs w:val="24"/>
+          <w:lang w:val="it-IT" w:eastAsia="zh-CN" w:bidi="hi-IN"/>
+        </w:rPr>
+        <w:t>o B</w:t>
+      </w:r>
+      <w:r>
+        <w:rPr>
+          <w:rFonts w:eastAsia="Noto Serif CJK SC" w:cs="Lohit Devanagari"/>
+          <w:color w:val="auto"/>
+          <w:kern w:val="2"/>
+          <w:sz w:val="24"/>
+          <w:szCs w:val="24"/>
+          <w:lang w:val="it-IT" w:eastAsia="zh-CN" w:bidi="hi-IN"/>
+        </w:rPr>
+        <w:t xml:space="preserve"> </w:t>
+      </w:r>
+      <w:r>
+        <w:rPr>
+          <w:rFonts w:eastAsia="Noto Serif CJK SC" w:cs="Lohit Devanagari"/>
+          <w:color w:val="auto"/>
+          <w:kern w:val="2"/>
+          <w:sz w:val="24"/>
+          <w:szCs w:val="24"/>
+          <w:lang w:val="it-IT" w:eastAsia="zh-CN" w:bidi="hi-IN"/>
+        </w:rPr>
+        <w:t>ai sensi de</w:t>
+      </w:r>
+      <w:r>
+        <w:rPr>
+          <w:rFonts w:eastAsia="Noto Serif CJK SC" w:cs="Lohit Devanagari"/>
+          <w:color w:val="auto"/>
+          <w:kern w:val="2"/>
+          <w:sz w:val="24"/>
+          <w:szCs w:val="24"/>
+          <w:lang w:val="it-IT" w:eastAsia="zh-CN" w:bidi="hi-IN"/>
+        </w:rPr>
+        <w:t xml:space="preserve">gli </w:t>
+      </w:r>
+      <w:r>
+        <w:rPr>
+          <w:rFonts w:eastAsia="Noto Serif CJK SC" w:cs="Lohit Devanagari"/>
+          <w:color w:val="auto"/>
+          <w:kern w:val="2"/>
+          <w:sz w:val="24"/>
+          <w:szCs w:val="24"/>
+          <w:lang w:val="it-IT" w:eastAsia="zh-CN" w:bidi="hi-IN"/>
+        </w:rPr>
+        <w:t>a</w:t>
+      </w:r>
+      <w:r>
+        <w:rPr>
+          <w:rFonts w:eastAsia="Noto Serif CJK SC" w:cs="Lohit Devanagari"/>
+          <w:color w:val="auto"/>
+          <w:kern w:val="2"/>
+          <w:sz w:val="24"/>
+          <w:szCs w:val="24"/>
+          <w:lang w:val="it-IT" w:eastAsia="zh-CN" w:bidi="hi-IN"/>
+        </w:rPr>
+        <w:t>rt</w:t>
+      </w:r>
+      <w:r>
+        <w:rPr>
+          <w:rFonts w:eastAsia="Noto Serif CJK SC" w:cs="Lohit Devanagari"/>
+          <w:color w:val="auto"/>
+          <w:kern w:val="2"/>
+          <w:sz w:val="24"/>
+          <w:szCs w:val="24"/>
+          <w:lang w:val="it-IT" w:eastAsia="zh-CN" w:bidi="hi-IN"/>
+        </w:rPr>
+        <w:t>t</w:t>
+      </w:r>
+      <w:r>
+        <w:rPr>
+          <w:rFonts w:eastAsia="Noto Serif CJK SC" w:cs="Lohit Devanagari"/>
+          <w:color w:val="auto"/>
+          <w:kern w:val="2"/>
+          <w:sz w:val="24"/>
+          <w:szCs w:val="24"/>
+          <w:lang w:val="it-IT" w:eastAsia="zh-CN" w:bidi="hi-IN"/>
+        </w:rPr>
+        <w:t>. </w:t>
+      </w:r>
+      <w:r>
+        <w:rPr>
+          <w:rFonts w:eastAsia="Noto Serif CJK SC" w:cs="Lohit Devanagari"/>
+          <w:color w:val="auto"/>
+          <w:kern w:val="2"/>
+          <w:sz w:val="24"/>
+          <w:szCs w:val="24"/>
+          <w:lang w:val="it-IT" w:eastAsia="zh-CN" w:bidi="hi-IN"/>
+        </w:rPr>
+        <w:t xml:space="preserve">50, 51 </w:t>
+      </w:r>
+      <w:r>
+        <w:rPr>
+          <w:rFonts w:eastAsia="Noto Serif CJK SC" w:cs="Lohit Devanagari"/>
+          <w:color w:val="auto"/>
+          <w:kern w:val="2"/>
+          <w:sz w:val="24"/>
+          <w:szCs w:val="24"/>
+          <w:lang w:val="it-IT" w:eastAsia="zh-CN" w:bidi="hi-IN"/>
+        </w:rPr>
+        <w:t>o 52</w:t>
+      </w:r>
+      <w:r>
+        <w:rPr>
+          <w:rFonts w:eastAsia="Noto Serif CJK SC" w:cs="Lohit Devanagari"/>
+          <w:color w:val="auto"/>
+          <w:kern w:val="2"/>
+          <w:sz w:val="24"/>
+          <w:szCs w:val="24"/>
+          <w:lang w:val="it-IT" w:eastAsia="zh-CN" w:bidi="hi-IN"/>
+        </w:rPr>
+        <w:t xml:space="preserve"> </w:t>
+      </w:r>
+      <w:r>
+        <w:rPr>
+          <w:rFonts w:eastAsia="Noto Serif CJK SC" w:cs="Lohit Devanagari"/>
+          <w:color w:val="auto"/>
+          <w:kern w:val="2"/>
+          <w:sz w:val="24"/>
+          <w:szCs w:val="24"/>
+          <w:lang w:val="it-IT" w:eastAsia="zh-CN" w:bidi="hi-IN"/>
+        </w:rPr>
+        <w:t>del decreto legislativo 101/2020;</w:t>
+      </w:r>
+    </w:p>
+    <w:p>
+      <w:pPr>
+        <w:pStyle w:val="TextBody"/>
+        <w:rPr/>
+      </w:pPr>
+      <w:r>
+        <w:fldChar w:fldCharType="begin">
+          <w:ffData>
+            <w:name w:val=""/>
+            <w:enabled/>
+            <w:calcOnExit w:val="0"/>
+            <w:checkBox>
+              <w:sizeAuto/>
+            </w:checkBox>
+          </w:ffData>
+        </w:fldChar>
+      </w:r>
+      <w:r>
+        <w:rPr>
+          <w:lang w:val="it-IT" w:eastAsia="zh-CN" w:bidi="hi-IN"/>
+        </w:rPr>
+        <w:instrText xml:space="preserve"> FORMCHECKBOX </w:instrText>
+      </w:r>
+      <w:r>
+        <w:rPr>
+          <w:lang w:val="it-IT" w:eastAsia="zh-CN" w:bidi="hi-IN"/>
+        </w:rPr>
+        <w:fldChar w:fldCharType="separate"/>
+      </w:r>
+      <w:bookmarkStart w:id="13" w:name="__Fieldmark__1770_2339561"/>
+      <w:bookmarkStart w:id="14" w:name="__Fieldmark__1770_2339561"/>
+      <w:bookmarkEnd w:id="14"/>
+      <w:r>
+        <w:rPr>
+          <w:lang w:val="it-IT" w:eastAsia="zh-CN" w:bidi="hi-IN"/>
+        </w:rPr>
+      </w:r>
+      <w:r>
+        <w:rPr>
+          <w:lang w:val="it-IT" w:eastAsia="zh-CN" w:bidi="hi-IN"/>
+        </w:rPr>
+        <w:fldChar w:fldCharType="end"/>
+      </w:r>
+      <w:bookmarkStart w:id="15" w:name="__Fieldmark__279_15856662451"/>
+      <w:bookmarkStart w:id="16" w:name="__Fieldmark__3082_42043411071"/>
+      <w:bookmarkStart w:id="17" w:name="__Fieldmark__1067_20996604391"/>
+      <w:bookmarkStart w:id="18" w:name="__Fieldmark__92_21562783511"/>
+      <w:bookmarkStart w:id="19" w:name="__Fieldmark__279_40270065561"/>
+      <w:bookmarkStart w:id="20" w:name="__Fieldmark__2589_19647996931"/>
+      <w:bookmarkStart w:id="21" w:name="__Fieldmark__92_24165487851"/>
+      <w:bookmarkStart w:id="22" w:name="__Fieldmark__92_38255719211"/>
+      <w:bookmarkStart w:id="23" w:name="__Fieldmark__535_19212540281"/>
+      <w:bookmarkStart w:id="24" w:name="__Fieldmark__3028_28284100771"/>
+      <w:bookmarkStart w:id="25" w:name="__Fieldmark__243_37089202831"/>
+      <w:bookmarkEnd w:id="15"/>
+      <w:bookmarkEnd w:id="16"/>
+      <w:bookmarkEnd w:id="17"/>
+      <w:bookmarkEnd w:id="18"/>
+      <w:bookmarkEnd w:id="19"/>
+      <w:bookmarkEnd w:id="20"/>
+      <w:bookmarkEnd w:id="21"/>
+      <w:bookmarkEnd w:id="22"/>
+      <w:bookmarkEnd w:id="23"/>
+      <w:bookmarkEnd w:id="24"/>
+      <w:bookmarkEnd w:id="25"/>
+      <w:r>
+        <w:rPr>
+          <w:rStyle w:val="DamodificareEG"/>
+          <w:lang w:val="it-IT" w:eastAsia="zh-CN" w:bidi="hi-IN"/>
+        </w:rPr>
+        <w:t xml:space="preserve"> </w:t>
+      </w:r>
+      <w:r>
+        <w:rPr>
+          <w:lang w:val="it-IT" w:eastAsia="zh-CN" w:bidi="hi-IN"/>
+        </w:rPr>
+        <w:t xml:space="preserve">autorizzazione per </w:t>
+      </w:r>
+      <w:r>
+        <w:rPr>
+          <w:b/>
+          <w:bCs/>
+          <w:lang w:val="it-IT" w:eastAsia="zh-CN" w:bidi="hi-IN"/>
+        </w:rPr>
+        <w:t>impianti di gestione di residui</w:t>
+      </w:r>
+      <w:r>
+        <w:rPr>
+          <w:lang w:val="it-IT" w:eastAsia="zh-CN" w:bidi="hi-IN"/>
+        </w:rPr>
+        <w:t xml:space="preserve"> ai fini dello smaltimento nell’ambiente ai sensi dell’art. 26 del decreto legislativo 101/2020;</w:t>
+      </w:r>
+    </w:p>
+    <w:p>
+      <w:pPr>
+        <w:pStyle w:val="TextBody"/>
+        <w:rPr/>
+      </w:pPr>
+      <w:r>
+        <w:rPr>
+          <w:lang w:val="it-IT" w:eastAsia="zh-CN" w:bidi="hi-IN"/>
+        </w:rPr>
+        <w:t>corrispondenti al</w:t>
       </w:r>
       <w:r>
         <w:rPr>
@@ -802,7 +1204,7 @@
             </w:r>
             <w:r>
               <w:rPr/>
-              <w:instrText> MERGEFIELD $ELENCO_ATTIVITA.Codice </w:instrText>
+              <w:instrText xml:space="preserve"> MERGEFIELD $ELENCO_ATTIVITA.Codice </w:instrText>
             </w:r>
             <w:r>
               <w:rPr/>
@@ -840,7 +1242,7 @@
             </w:r>
             <w:r>
               <w:rPr/>
-              <w:instrText> MERGEFIELD $ELENCO_ATTIVITA.Descrizione </w:instrText>
+              <w:instrText xml:space="preserve"> MERGEFIELD $ELENCO_ATTIVITA.Descrizione </w:instrText>
             </w:r>
             <w:r>
               <w:rPr/>
@@ -860,7 +1262,7 @@
     </w:tbl>
     <w:p>
       <w:pPr>
-        <w:pStyle w:val="Corpodeltesto"/>
+        <w:pStyle w:val="TextBody"/>
         <w:rPr/>
       </w:pPr>
       <w:r>
@@ -869,17 +1271,17 @@
     </w:p>
     <w:p>
       <w:pPr>
-        <w:pStyle w:val="Corpodeltesto"/>
+        <w:pStyle w:val="TextBody"/>
         <w:rPr/>
       </w:pPr>
       <w:r>
         <w:rPr/>
-        <w:t>si comunica che la ditta ha già presentato a questo Comando segnalazione certifica di inizio attività ai fini antincendio ed ha eventualmente rinnovato la conformità antincendio ai sensi del DPR 151/11.</w:t>
+        <w:t>si comunica che la ditta ha già presentato a questo Comando segnalazione certifica di inizio attività ai fini antincendio e ha eventualmente rinnovato la conformità antincendio ai sensi del DPR 151/11.</w:t>
       </w:r>
     </w:p>
     <w:p>
       <w:pPr>
-        <w:pStyle w:val="Corpodeltesto"/>
+        <w:pStyle w:val="TextBody"/>
         <w:rPr/>
       </w:pPr>
       <w:r>
@@ -904,236 +1306,12 @@
         <w:rPr>
           <w:lang w:val="it-IT"/>
         </w:rPr>
-        <w:t xml:space="preserve"> </w:t>
-      </w:r>
-      <w:r>
-        <w:rPr>
-          <w:rFonts w:eastAsia="Noto Serif CJK SC" w:cs="Lohit Devanagari"/>
-          <w:kern w:val="2"/>
-          <w:sz w:val="24"/>
-          <w:szCs w:val="24"/>
-          <w:lang w:val="it-IT" w:eastAsia="zh-CN" w:bidi="hi-IN"/>
-        </w:rPr>
-        <w:t xml:space="preserve">di cui </w:t>
-      </w:r>
-      <w:r>
-        <w:rPr>
-          <w:lang w:val="it-IT" w:eastAsia="zh-CN" w:bidi="hi-IN"/>
-        </w:rPr>
-        <w:t>all’art. 52 del</w:t>
-      </w:r>
-      <w:r>
-        <w:rPr>
-          <w:lang w:val="it-IT"/>
-        </w:rPr>
-        <w:t xml:space="preserve"> </w:t>
-      </w:r>
-      <w:r>
-        <w:rPr>
-          <w:lang w:val="it-IT" w:eastAsia="zh-CN" w:bidi="hi-IN"/>
-        </w:rPr>
-        <w:t>Dlgs 101/2020</w:t>
-      </w:r>
-      <w:r>
-        <w:rPr>
-          <w:lang w:val="it-IT"/>
-        </w:rPr>
-        <w:t xml:space="preserve"> </w:t>
-      </w:r>
-      <w:r>
-        <w:rPr>
-          <w:lang w:val="it-IT" w:eastAsia="zh-CN" w:bidi="hi-IN"/>
-        </w:rPr>
-        <w:t>con l</w:t>
-      </w:r>
-      <w:r>
-        <w:rPr>
-          <w:rFonts w:eastAsia="Noto Serif CJK SC" w:cs="Lohit Devanagari"/>
-          <w:kern w:val="2"/>
-          <w:sz w:val="24"/>
-          <w:szCs w:val="24"/>
-          <w:lang w:val="it-IT" w:eastAsia="zh-CN" w:bidi="hi-IN"/>
-        </w:rPr>
-        <w:t>e</w:t>
-      </w:r>
-      <w:r>
-        <w:rPr>
-          <w:lang w:val="it-IT"/>
-        </w:rPr>
-        <w:t xml:space="preserve"> seguenti </w:t>
-      </w:r>
-      <w:r>
-        <w:rPr>
-          <w:rFonts w:eastAsia="Noto Serif CJK SC" w:cs="Lohit Devanagari"/>
-          <w:kern w:val="2"/>
-          <w:sz w:val="24"/>
-          <w:szCs w:val="24"/>
-          <w:lang w:val="it-IT" w:eastAsia="zh-CN" w:bidi="hi-IN"/>
-        </w:rPr>
-        <w:t>prescrizioni</w:t>
-      </w:r>
-      <w:r>
-        <w:rPr>
-          <w:lang w:val="it-IT"/>
-        </w:rPr>
-        <w:t>:</w:t>
-      </w:r>
-    </w:p>
-    <w:tbl>
-      <w:tblPr>
-        <w:tblW w:w="9638" w:type="dxa"/>
-        <w:jc w:val="left"/>
-        <w:tblInd w:w="-5" w:type="dxa"/>
-        <w:tblLayout w:type="fixed"/>
-        <w:tblCellMar>
-          <w:top w:w="57" w:type="dxa"/>
-          <w:left w:w="57" w:type="dxa"/>
-          <w:bottom w:w="57" w:type="dxa"/>
-          <w:right w:w="57" w:type="dxa"/>
-        </w:tblCellMar>
-      </w:tblPr>
-      <w:tblGrid>
-        <w:gridCol w:w="1701"/>
-        <w:gridCol w:w="7936"/>
-      </w:tblGrid>
-      <w:tr>
-        <w:trPr/>
-        <w:tc>
-          <w:tcPr>
-            <w:tcW w:w="1701" w:type="dxa"/>
-            <w:tcBorders>
-              <w:top w:val="single" w:sz="4" w:space="0" w:color="000000"/>
-              <w:left w:val="single" w:sz="4" w:space="0" w:color="000000"/>
-              <w:bottom w:val="single" w:sz="4" w:space="0" w:color="000000"/>
-            </w:tcBorders>
-          </w:tcPr>
-          <w:p>
-            <w:pPr>
-              <w:pStyle w:val="Contenutotabella"/>
-              <w:widowControl w:val="false"/>
-              <w:rPr/>
-            </w:pPr>
-            <w:r>
-              <w:rPr/>
-            </w:r>
-          </w:p>
-        </w:tc>
-        <w:tc>
-          <w:tcPr>
-            <w:tcW w:w="7936" w:type="dxa"/>
-            <w:tcBorders>
-              <w:top w:val="single" w:sz="4" w:space="0" w:color="000000"/>
-              <w:left w:val="single" w:sz="4" w:space="0" w:color="000000"/>
-              <w:bottom w:val="single" w:sz="4" w:space="0" w:color="000000"/>
-              <w:right w:val="single" w:sz="4" w:space="0" w:color="000000"/>
-            </w:tcBorders>
-          </w:tcPr>
-          <w:p>
-            <w:pPr>
-              <w:pStyle w:val="Contenutotabella"/>
-              <w:widowControl w:val="false"/>
-              <w:rPr/>
-            </w:pPr>
-            <w:r>
-              <w:rPr/>
-              <w:t>Siano fatti salvi i diritti di terzi</w:t>
-            </w:r>
-          </w:p>
-        </w:tc>
-      </w:tr>
-      <w:tr>
-        <w:trPr/>
-        <w:tc>
-          <w:tcPr>
-            <w:tcW w:w="1701" w:type="dxa"/>
-            <w:tcBorders>
-              <w:left w:val="single" w:sz="4" w:space="0" w:color="000000"/>
-              <w:bottom w:val="single" w:sz="4" w:space="0" w:color="000000"/>
-            </w:tcBorders>
-          </w:tcPr>
-          <w:p>
-            <w:pPr>
-              <w:pStyle w:val="Contenutotabella"/>
-              <w:widowControl w:val="false"/>
-              <w:rPr/>
-            </w:pPr>
-            <w:r>
-              <w:rPr/>
-              <w:fldChar w:fldCharType="begin"/>
-            </w:r>
-            <w:r>
-              <w:rPr/>
-              <w:instrText> MERGEFIELD $ELENCO_PRESCRIZIONI.Codice </w:instrText>
-            </w:r>
-            <w:r>
-              <w:rPr/>
-              <w:fldChar w:fldCharType="separate"/>
-            </w:r>
-            <w:r>
-              <w:rPr/>
-              <w:t>&lt;$ELENCO_PRESCRIZIONI.Codice&gt;</w:t>
-            </w:r>
-            <w:r>
-              <w:rPr/>
-              <w:fldChar w:fldCharType="end"/>
-            </w:r>
-          </w:p>
-        </w:tc>
-        <w:tc>
-          <w:tcPr>
-            <w:tcW w:w="7936" w:type="dxa"/>
-            <w:tcBorders>
-              <w:left w:val="single" w:sz="4" w:space="0" w:color="000000"/>
-              <w:bottom w:val="single" w:sz="4" w:space="0" w:color="000000"/>
-              <w:right w:val="single" w:sz="4" w:space="0" w:color="000000"/>
-            </w:tcBorders>
-          </w:tcPr>
-          <w:p>
-            <w:pPr>
-              <w:pStyle w:val="Contenutotabella"/>
-              <w:widowControl w:val="false"/>
-              <w:rPr/>
-            </w:pPr>
-            <w:r>
-              <w:rPr/>
-              <w:fldChar w:fldCharType="begin"/>
-            </w:r>
-            <w:r>
-              <w:rPr/>
-              <w:instrText> MERGEFIELD $ELENCO_PRESCRIZIONI.Descrizione </w:instrText>
-            </w:r>
-            <w:r>
-              <w:rPr/>
-              <w:fldChar w:fldCharType="separate"/>
-            </w:r>
-            <w:r>
-              <w:rPr/>
-              <w:t>&lt;$ELENCO_PRESCRIZIONI.Descrizione&gt;</w:t>
-            </w:r>
-            <w:r>
-              <w:rPr/>
-              <w:fldChar w:fldCharType="end"/>
-            </w:r>
-          </w:p>
-        </w:tc>
-      </w:tr>
-    </w:tbl>
-    <w:p>
-      <w:pPr>
-        <w:pStyle w:val="Corpodeltesto"/>
-        <w:rPr>
-          <w:lang w:val="it-IT"/>
-        </w:rPr>
-      </w:pPr>
-      <w:r>
-        <w:rPr>
-          <w:lang w:val="it-IT"/>
-        </w:rPr>
+        <w:t>.</w:t>
       </w:r>
     </w:p>
     <w:p>
       <w:pPr>
-        <w:pStyle w:val="Corpodeltesto"/>
+        <w:pStyle w:val="TextBody"/>
         <w:rPr/>
       </w:pPr>
       <w:r>
@@ -1145,7 +1323,7 @@
     </w:p>
     <w:p>
       <w:pPr>
-        <w:pStyle w:val="Corpodeltesto"/>
+        <w:pStyle w:val="TextBody"/>
         <w:rPr/>
       </w:pPr>
       <w:r>
@@ -1220,7 +1398,7 @@
             </w:r>
             <w:r>
               <w:rPr/>
-              <w:instrText> MERGEFIELD $NOME_ADDETTO </w:instrText>
+              <w:instrText xml:space="preserve"> MERGEFIELD $NOME_ADDETTO </w:instrText>
             </w:r>
             <w:r>
               <w:rPr/>
@@ -1244,7 +1422,7 @@
             </w:r>
             <w:r>
               <w:rPr/>
-              <w:instrText> MERGEFIELD $COGNOME_ADDETTO </w:instrText>
+              <w:instrText xml:space="preserve"> MERGEFIELD $COGNOME_ADDETTO </w:instrText>
             </w:r>
             <w:r>
               <w:rPr/>
@@ -1290,7 +1468,7 @@
             </w:r>
             <w:r>
               <w:rPr/>
-              <w:instrText> MERGEFIELD $NOME_COMANDANTE </w:instrText>
+              <w:instrText xml:space="preserve"> MERGEFIELD $NOME_COMANDANTE </w:instrText>
             </w:r>
             <w:r>
               <w:rPr/>
@@ -1314,7 +1492,7 @@
             </w:r>
             <w:r>
               <w:rPr/>
-              <w:instrText> MERGEFIELD $COGNOME_COMANDANTE </w:instrText>
+              <w:instrText xml:space="preserve"> MERGEFIELD $COGNOME_COMANDANTE </w:instrText>
             </w:r>
             <w:r>
               <w:rPr/>
@@ -1368,10 +1546,10 @@
 </file>
 
 <file path=word/footer1.xml><?xml version="1.0" encoding="utf-8"?>
-<w:ftr xmlns:o="urn:schemas-microsoft-com:office:office" xmlns:r="http://schemas.openxmlformats.org/officeDocument/2006/relationships" xmlns:v="urn:schemas-microsoft-com:vml" xmlns:w="http://schemas.openxmlformats.org/wordprocessingml/2006/main" xmlns:w10="urn:schemas-microsoft-com:office:word" xmlns:wp="http://schemas.openxmlformats.org/drawingml/2006/wordprocessingDrawing" xmlns:wps="http://schemas.microsoft.com/office/word/2010/wordprocessingShape" xmlns:wpg="http://schemas.microsoft.com/office/word/2010/wordprocessingGroup" xmlns:mc="http://schemas.openxmlformats.org/markup-compatibility/2006" xmlns:wp14="http://schemas.microsoft.com/office/word/2010/wordprocessingDrawing" xmlns:w14="http://schemas.microsoft.com/office/word/2010/wordml" mc:Ignorable="w14 wp14">
+<w:ftr xmlns:o="urn:schemas-microsoft-com:office:office" xmlns:r="http://schemas.openxmlformats.org/officeDocument/2006/relationships" xmlns:v="urn:schemas-microsoft-com:vml" xmlns:w="http://schemas.openxmlformats.org/wordprocessingml/2006/main" xmlns:w10="urn:schemas-microsoft-com:office:word" xmlns:wp="http://schemas.openxmlformats.org/drawingml/2006/wordprocessingDrawing" xmlns:wps="http://schemas.microsoft.com/office/word/2010/wordprocessingShape" xmlns:wpg="http://schemas.microsoft.com/office/word/2010/wordprocessingGroup" xmlns:mc="http://schemas.openxmlformats.org/markup-compatibility/2006" xmlns:wp14="http://schemas.microsoft.com/office/word/2010/wordprocessingDrawing" xmlns:w14="http://schemas.microsoft.com/office/word/2010/wordml" xmlns:w15="http://schemas.microsoft.com/office/word/2012/wordml" mc:Ignorable="w14 wp14 w15">
   <w:p>
     <w:pPr>
-      <w:pStyle w:val="Pidipagina"/>
+      <w:pStyle w:val="Footer"/>
       <w:rPr/>
     </w:pPr>
     <w:r>
@@ -1384,7 +1562,7 @@
     </w:r>
     <w:r>
       <w:rPr/>
-      <w:instrText> PAGE </w:instrText>
+      <w:instrText xml:space="preserve"> PAGE </w:instrText>
     </w:r>
     <w:r>
       <w:rPr/>
@@ -1392,7 +1570,7 @@
     </w:r>
     <w:r>
       <w:rPr/>
-      <w:t>2</w:t>
+      <w:t>1</w:t>
     </w:r>
     <w:r>
       <w:rPr/>
@@ -1408,7 +1586,7 @@
     </w:r>
     <w:r>
       <w:rPr/>
-      <w:instrText> NUMPAGES </w:instrText>
+      <w:instrText xml:space="preserve"> NUMPAGES </w:instrText>
     </w:r>
     <w:r>
       <w:rPr/>
@@ -1416,7 +1594,7 @@
     </w:r>
     <w:r>
       <w:rPr/>
-      <w:t>2</w:t>
+      <w:t>1</w:t>
     </w:r>
     <w:r>
       <w:rPr/>
@@ -1425,7 +1603,7 @@
   </w:p>
   <w:p>
     <w:pPr>
-      <w:pStyle w:val="Pidipagina"/>
+      <w:pStyle w:val="Footer"/>
       <w:rPr/>
     </w:pPr>
     <w:r>
@@ -1434,7 +1612,7 @@
     </w:r>
     <w:r>
       <w:rPr/>
-      <w:instrText> FILENAME </w:instrText>
+      <w:instrText xml:space="preserve"> FILENAME </w:instrText>
     </w:r>
     <w:r>
       <w:rPr/>
@@ -1476,7 +1654,7 @@
     <w:pPr>
       <w:widowControl/>
       <w:suppressAutoHyphens w:val="true"/>
-      <w:overflowPunct w:val="false"/>
+      <w:overflowPunct w:val="true"/>
       <w:bidi w:val="0"/>
       <w:spacing w:before="0" w:after="0"/>
       <w:jc w:val="left"/>
@@ -1498,6 +1676,7 @@
   <w:style w:type="character" w:styleId="CollegamentoInternet">
     <w:name w:val="Collegamento Internet"/>
     <w:basedOn w:val="DefaultParagraphFont"/>
+    <w:qFormat/>
     <w:rPr>
       <w:color w:val="0000FF"/>
       <w:u w:val="single"/>
@@ -1516,10 +1695,10 @@
     <w:qFormat/>
     <w:rPr/>
   </w:style>
-  <w:style w:type="paragraph" w:styleId="Titolo">
-    <w:name w:val="Titolo"/>
+  <w:style w:type="paragraph" w:styleId="Heading">
+    <w:name w:val="Heading"/>
     <w:basedOn w:val="Normal"/>
-    <w:next w:val="Corpodeltesto"/>
+    <w:next w:val="TextBody"/>
     <w:qFormat/>
     <w:pPr>
       <w:keepNext w:val="true"/>
@@ -1531,7 +1710,7 @@
       <w:szCs w:val="28"/>
     </w:rPr>
   </w:style>
-  <w:style w:type="paragraph" w:styleId="Corpodeltesto">
+  <w:style w:type="paragraph" w:styleId="TextBody">
     <w:name w:val="Body Text"/>
     <w:basedOn w:val="Normal"/>
     <w:pPr>
@@ -1540,15 +1719,15 @@
     </w:pPr>
     <w:rPr/>
   </w:style>
-  <w:style w:type="paragraph" w:styleId="Elenco">
+  <w:style w:type="paragraph" w:styleId="List">
     <w:name w:val="List"/>
-    <w:basedOn w:val="Corpodeltesto"/>
+    <w:basedOn w:val="TextBody"/>
     <w:pPr/>
     <w:rPr>
       <w:rFonts w:cs="Lohit Devanagari"/>
     </w:rPr>
   </w:style>
-  <w:style w:type="paragraph" w:styleId="Didascalia">
+  <w:style w:type="paragraph" w:styleId="Caption">
     <w:name w:val="Caption"/>
     <w:basedOn w:val="Normal"/>
     <w:qFormat/>
@@ -1562,6 +1741,33 @@
       <w:iCs/>
       <w:sz w:val="24"/>
       <w:szCs w:val="24"/>
+    </w:rPr>
+  </w:style>
+  <w:style w:type="paragraph" w:styleId="Index">
+    <w:name w:val="Index"/>
+    <w:basedOn w:val="Normal"/>
+    <w:qFormat/>
+    <w:pPr>
+      <w:suppressLineNumbers/>
+    </w:pPr>
+    <w:rPr>
+      <w:rFonts w:cs="Lohit Devanagari"/>
+      <w:lang w:val="zxx" w:eastAsia="zxx" w:bidi="zxx"/>
+    </w:rPr>
+  </w:style>
+  <w:style w:type="paragraph" w:styleId="Titolo">
+    <w:name w:val="Titolo"/>
+    <w:basedOn w:val="Normal"/>
+    <w:next w:val="TextBody"/>
+    <w:qFormat/>
+    <w:pPr>
+      <w:keepNext w:val="true"/>
+      <w:spacing w:before="240" w:after="120"/>
+    </w:pPr>
+    <w:rPr>
+      <w:rFonts w:ascii="Liberation Sans" w:hAnsi="Liberation Sans" w:eastAsia="Noto Sans CJK SC" w:cs="Lohit Devanagari"/>
+      <w:sz w:val="28"/>
+      <w:szCs w:val="28"/>
     </w:rPr>
   </w:style>
   <w:style w:type="paragraph" w:styleId="Indice">
@@ -1612,7 +1818,14 @@
     </w:pPr>
     <w:rPr/>
   </w:style>
-  <w:style w:type="paragraph" w:styleId="Pidipagina">
+  <w:style w:type="paragraph" w:styleId="HeaderandFooter">
+    <w:name w:val="Header and Footer"/>
+    <w:basedOn w:val="Normal"/>
+    <w:qFormat/>
+    <w:pPr/>
+    <w:rPr/>
+  </w:style>
+  <w:style w:type="paragraph" w:styleId="Footer">
     <w:name w:val="Footer"/>
     <w:basedOn w:val="Intestazioneepidipagina"/>
     <w:pPr>
@@ -1623,7 +1836,7 @@
   </w:style>
   <w:style w:type="paragraph" w:styleId="Pidipaginaasinistra">
     <w:name w:val="Piè di pagina a sinistra"/>
-    <w:basedOn w:val="Pidipagina"/>
+    <w:basedOn w:val="Footer"/>
     <w:qFormat/>
     <w:pPr>
       <w:suppressLineNumbers/>

</xml_diff>